<commit_message>
Revised output files for 207
</commit_message>
<xml_diff>
--- a/examples/output/syllabus_GEOL207_DinoWorld_01-20-24.docx
+++ b/examples/output/syllabus_GEOL207_DinoWorld_01-20-24.docx
@@ -1696,7 +1696,7 @@
               <w:jc w:val="left"/>
             </w:pPr>
             <w:r>
-              <w:t xml:space="preserve">Lab 6: Excavation Stage II, Caudal Region</w:t>
+              <w:t xml:space="preserve">Lab 6: Excavation Stage 2, Caudal Region</w:t>
             </w:r>
           </w:p>
         </w:tc>
@@ -1843,7 +1843,7 @@
               <w:jc w:val="left"/>
             </w:pPr>
             <w:r>
-              <w:t xml:space="preserve">Lab 7: Excavation Stage 2, Spine Vertebrae</w:t>
+              <w:t xml:space="preserve">Lab 7: Excavation Stage 3, Spine Vertebrae</w:t>
             </w:r>
           </w:p>
         </w:tc>
@@ -1979,7 +1979,7 @@
               <w:jc w:val="left"/>
             </w:pPr>
             <w:r>
-              <w:t xml:space="preserve">Lab 8: Excavation Stage 3, Skull and Forelimb</w:t>
+              <w:t xml:space="preserve">Lab 8: Excavation Stage 4, Skull and Forelimb</w:t>
             </w:r>
           </w:p>
         </w:tc>

</xml_diff>